<commit_message>
add(prak. algo): kuis 1
</commit_message>
<xml_diff>
--- a/Semester 2/Praktek Algoritma/kuis 1/Kuis 1.docx
+++ b/Semester 2/Praktek Algoritma/kuis 1/Kuis 1.docx
@@ -59,6 +59,20 @@
     <w:p>
       <w:r>
         <w:t>Absen: 25</w:t>
+      </w:r>
+    </w:p>
+    <w:p/>
+    <w:p>
+      <w:proofErr w:type="spellStart"/>
+      <w:r>
+        <w:t>Github</w:t>
+      </w:r>
+      <w:proofErr w:type="spellEnd"/>
+      <w:r>
+        <w:t xml:space="preserve">: </w:t>
+      </w:r>
+      <w:r>
+        <w:t>https://github.com/bagusok/Tugas-Kuliah/blob/main/Semester%202/Praktek%20Algoritma/kuis%201/Pegawai.java</w:t>
       </w:r>
     </w:p>
     <w:p>
@@ -137,6 +151,9 @@
         </w:numPr>
       </w:pPr>
       <w:r>
+        <w:rPr>
+          <w:noProof/>
+        </w:rPr>
         <w:drawing>
           <wp:inline distT="0" distB="0" distL="0" distR="0" wp14:anchorId="53DDA793" wp14:editId="216E7F02">
             <wp:extent cx="5731510" cy="1997710"/>
@@ -461,6 +478,9 @@
         </w:numPr>
       </w:pPr>
       <w:r>
+        <w:rPr>
+          <w:noProof/>
+        </w:rPr>
         <w:drawing>
           <wp:inline distT="0" distB="0" distL="0" distR="0" wp14:anchorId="2D219DDF" wp14:editId="6FA3E857">
             <wp:extent cx="5731510" cy="2017395"/>
@@ -577,6 +597,9 @@
         </w:numPr>
       </w:pPr>
       <w:r>
+        <w:rPr>
+          <w:noProof/>
+        </w:rPr>
         <w:drawing>
           <wp:inline distT="0" distB="0" distL="0" distR="0" wp14:anchorId="1277F789" wp14:editId="1F600096">
             <wp:extent cx="3878916" cy="1790855"/>
@@ -926,6 +949,9 @@
         </w:numPr>
       </w:pPr>
       <w:r>
+        <w:rPr>
+          <w:noProof/>
+        </w:rPr>
         <w:lastRenderedPageBreak/>
         <w:drawing>
           <wp:inline distT="0" distB="0" distL="0" distR="0" wp14:anchorId="5ABF92A3" wp14:editId="0269637E">
@@ -978,10 +1004,7 @@
       </w:r>
       <w:proofErr w:type="spellStart"/>
       <w:r>
-        <w:t>hit</w:t>
-      </w:r>
-      <w:r>
-        <w:t>ungTunjangan</w:t>
+        <w:t>hitungTunjangan</w:t>
       </w:r>
       <w:proofErr w:type="spellEnd"/>
       <w:r>
@@ -1248,6 +1271,9 @@
         </w:numPr>
       </w:pPr>
       <w:r>
+        <w:rPr>
+          <w:noProof/>
+        </w:rPr>
         <w:drawing>
           <wp:inline distT="0" distB="0" distL="0" distR="0" wp14:anchorId="0E7DE840" wp14:editId="74137F1C">
             <wp:extent cx="5731510" cy="782320"/>
@@ -1426,6 +1452,9 @@
         </w:numPr>
       </w:pPr>
       <w:r>
+        <w:rPr>
+          <w:noProof/>
+        </w:rPr>
         <w:drawing>
           <wp:inline distT="0" distB="0" distL="0" distR="0" wp14:anchorId="4EA5CD02" wp14:editId="37F9D083">
             <wp:extent cx="5731510" cy="1623695"/>
@@ -1632,6 +1661,9 @@
         </w:numPr>
       </w:pPr>
       <w:r>
+        <w:rPr>
+          <w:noProof/>
+        </w:rPr>
         <w:drawing>
           <wp:inline distT="0" distB="0" distL="0" distR="0" wp14:anchorId="5C945D6E" wp14:editId="42D12ACA">
             <wp:extent cx="3238781" cy="1082134"/>
@@ -1682,17 +1714,12 @@
         <w:t xml:space="preserve"> variable total </w:t>
       </w:r>
       <w:proofErr w:type="spellStart"/>
-      <w:proofErr w:type="gramStart"/>
       <w:r>
         <w:t>gaji</w:t>
       </w:r>
       <w:proofErr w:type="spellEnd"/>
       <w:r>
-        <w:t xml:space="preserve">  dan</w:t>
-      </w:r>
-      <w:proofErr w:type="gramEnd"/>
-      <w:r>
-        <w:t xml:space="preserve"> </w:t>
+        <w:t xml:space="preserve">  dan </w:t>
       </w:r>
       <w:proofErr w:type="spellStart"/>
       <w:r>
@@ -1863,6 +1890,9 @@
         </w:numPr>
       </w:pPr>
       <w:r>
+        <w:rPr>
+          <w:noProof/>
+        </w:rPr>
         <w:drawing>
           <wp:inline distT="0" distB="0" distL="0" distR="0" wp14:anchorId="2BF5D7C6" wp14:editId="106B04FB">
             <wp:extent cx="5731510" cy="1929765"/>
@@ -2264,11 +2294,11 @@
       </w:r>
       <w:proofErr w:type="spellEnd"/>
       <w:r>
-        <w:t xml:space="preserve"> sebelum</w:t>
-      </w:r>
-      <w:proofErr w:type="spellStart"/>
-      <w:r>
-        <w:t>nya</w:t>
+        <w:t xml:space="preserve"> </w:t>
+      </w:r>
+      <w:proofErr w:type="spellStart"/>
+      <w:r>
+        <w:t>sebelumnya</w:t>
       </w:r>
       <w:proofErr w:type="spellEnd"/>
       <w:r>
@@ -2360,6 +2390,9 @@
         <w:tab/>
       </w:r>
       <w:r>
+        <w:rPr>
+          <w:noProof/>
+        </w:rPr>
         <w:drawing>
           <wp:inline distT="0" distB="0" distL="0" distR="0" wp14:anchorId="06E41B39" wp14:editId="7B5D6A6B">
             <wp:extent cx="5731510" cy="738505"/>
@@ -2684,6 +2717,9 @@
     </w:p>
     <w:p>
       <w:r>
+        <w:rPr>
+          <w:noProof/>
+        </w:rPr>
         <w:lastRenderedPageBreak/>
         <w:drawing>
           <wp:inline distT="0" distB="0" distL="0" distR="0" wp14:anchorId="7B91DB91" wp14:editId="052317A0">

</xml_diff>